<commit_message>
feat: add Sydney Kamau's resume document
</commit_message>
<xml_diff>
--- a/public/SydneyKamauResume.docx
+++ b/public/SydneyKamauResume.docx
@@ -40,21 +40,19 @@
       </w:r>
       <w:r>
         <w:br/>
-        <w:t xml:space="preserve"> Nakuru, Kenya</w:t>
-      </w:r>
-      <w:r>
-        <w:br/>
         <w:t xml:space="preserve"> </w:t>
       </w:r>
       <w:r>
-        <w:rPr>
-          <w:b/>
-          <w:bCs/>
-        </w:rPr>
-        <w:t>Email:</w:t>
-      </w:r>
-      <w:r>
-        <w:t xml:space="preserve"> sydneykamau2005@gmail.com</w:t>
+        <w:t xml:space="preserve"> From </w:t>
+      </w:r>
+      <w:r>
+        <w:t>Na</w:t>
+      </w:r>
+      <w:r>
+        <w:t>irobi</w:t>
+      </w:r>
+      <w:r>
+        <w:t>, Kenya</w:t>
       </w:r>
       <w:r>
         <w:br/>
@@ -65,6 +63,34 @@
           <w:b/>
           <w:bCs/>
         </w:rPr>
+        <w:t>Email</w:t>
+      </w:r>
+      <w:r>
+        <w:rPr>
+          <w:b/>
+          <w:bCs/>
+        </w:rPr>
+        <w:t xml:space="preserve">: </w:t>
+      </w:r>
+      <w:hyperlink r:id="rId5" w:history="1">
+        <w:r>
+          <w:rPr>
+            <w:rStyle w:val="Hyperlink"/>
+            <w:b/>
+            <w:bCs/>
+          </w:rPr>
+          <w:t>mailto:sydneykamau2005@gmail.com</w:t>
+        </w:r>
+      </w:hyperlink>
+      <w:r>
+        <w:br/>
+        <w:t xml:space="preserve"> </w:t>
+      </w:r>
+      <w:r>
+        <w:rPr>
+          <w:b/>
+          <w:bCs/>
+        </w:rPr>
         <w:t>Phone:</w:t>
       </w:r>
       <w:r>
@@ -79,11 +105,23 @@
           <w:b/>
           <w:bCs/>
         </w:rPr>
-        <w:t>GitHub:</w:t>
-      </w:r>
-      <w:r>
-        <w:t xml:space="preserve"> github.com/surturn</w:t>
-      </w:r>
+        <w:t>GitHub</w:t>
+      </w:r>
+      <w:r>
+        <w:rPr>
+          <w:b/>
+          <w:bCs/>
+        </w:rPr>
+        <w:t xml:space="preserve">: </w:t>
+      </w:r>
+      <w:hyperlink r:id="rId6" w:history="1">
+        <w:r>
+          <w:rPr>
+            <w:rStyle w:val="Hyperlink"/>
+          </w:rPr>
+          <w:t>https:/github.com/surturn</w:t>
+        </w:r>
+      </w:hyperlink>
       <w:r>
         <w:br/>
         <w:t xml:space="preserve"> </w:t>
@@ -98,18 +136,21 @@
       <w:r>
         <w:t xml:space="preserve"> </w:t>
       </w:r>
-      <w:r>
-        <w:rPr>
-          <w:i/>
-          <w:iCs/>
-        </w:rPr>
-        <w:t>(add link if you have one)</w:t>
-      </w:r>
-    </w:p>
-    <w:p>
-      <w:r>
-        <w:pict w14:anchorId="6BE389CE">
-          <v:rect id="_x0000_i1025" style="width:0;height:1.5pt" o:hralign="center" o:hrstd="t" o:hr="t" fillcolor="#a0a0a0" stroked="f"/>
+      <w:hyperlink r:id="rId7" w:history="1">
+        <w:r>
+          <w:rPr>
+            <w:rStyle w:val="Hyperlink"/>
+            <w:i/>
+            <w:iCs/>
+          </w:rPr>
+          <w:t>https://sydneykamau.vercel.app/</w:t>
+        </w:r>
+      </w:hyperlink>
+    </w:p>
+    <w:p>
+      <w:r>
+        <w:pict w14:anchorId="2CD29C21">
+          <v:rect id="_x0000_i1026" style="width:0;height:1.5pt" o:hralign="center" o:hrstd="t" o:hr="t" fillcolor="#a0a0a0" stroked="f"/>
         </w:pict>
       </w:r>
     </w:p>
@@ -143,13 +184,27 @@
         <w:spacing w:before="240" w:after="240"/>
       </w:pPr>
       <w:r>
-        <w:t>Software Developer skilled in building full-stack applications, automations, and AI-powered solutions. Experienced in React, Supabase, Firebase, automation workflows, and cloud-based systems. Delivered real-world impact through freelance projects — boosting client sales, automating workflows, and improving operational efficiency. Strong leadership background as Chairman of the President's Award Kenya (Western Region). Always building, experimenting, and shipping meaningful digital products.</w:t>
-      </w:r>
-    </w:p>
-    <w:p>
-      <w:r>
-        <w:pict w14:anchorId="122ED35D">
-          <v:rect id="_x0000_i1026" style="width:0;height:1.5pt" o:hralign="center" o:hrstd="t" o:hr="t" fillcolor="#a0a0a0" stroked="f"/>
+        <w:t xml:space="preserve">Software Developer skilled in building full-stack applications, automations, and AI-powered solutions. Experienced in React, </w:t>
+      </w:r>
+      <w:proofErr w:type="spellStart"/>
+      <w:r>
+        <w:t>Supabase</w:t>
+      </w:r>
+      <w:proofErr w:type="spellEnd"/>
+      <w:r>
+        <w:t xml:space="preserve">, Firebase, automation workflows, and cloud-based systems. Delivered real-world impact through freelance projects — boosting client sales, automating workflows, and improving operational efficiency. Strong leadership background as Chairman of the President's Award Kenya (Western Region). Always building, experimenting, and shipping meaningful digital </w:t>
+      </w:r>
+      <w:r>
+        <w:t>products. Aside</w:t>
+      </w:r>
+      <w:r>
+        <w:t xml:space="preserve"> from coding well versed in product sales, public speaking and a great football and FIFA player.</w:t>
+      </w:r>
+    </w:p>
+    <w:p>
+      <w:r>
+        <w:pict w14:anchorId="4AFA2FA7">
+          <v:rect id="_x0000_i1027" style="width:0;height:1.5pt" o:hralign="center" o:hrstd="t" o:hr="t" fillcolor="#a0a0a0" stroked="f"/>
         </w:pict>
       </w:r>
     </w:p>
@@ -245,8 +300,21 @@
         <w:spacing w:before="240" w:after="240"/>
       </w:pPr>
       <w:r>
-        <w:t>React, Tailwind CSS, Supabase, Firebase, N8N, Docker, Git/GitHub, LangChain</w:t>
-      </w:r>
+        <w:t xml:space="preserve">React, Tailwind CSS, </w:t>
+      </w:r>
+      <w:proofErr w:type="spellStart"/>
+      <w:r>
+        <w:t>Supabase</w:t>
+      </w:r>
+      <w:proofErr w:type="spellEnd"/>
+      <w:r>
+        <w:t xml:space="preserve">, Firebase, N8N, Docker, Git/GitHub, </w:t>
+      </w:r>
+      <w:proofErr w:type="spellStart"/>
+      <w:r>
+        <w:t>LangChain</w:t>
+      </w:r>
+      <w:proofErr w:type="spellEnd"/>
     </w:p>
     <w:p>
       <w:pPr>
@@ -280,7 +348,15 @@
         <w:spacing w:before="240" w:after="240"/>
       </w:pPr>
       <w:r>
-        <w:t>Linux/Ubuntu, Supabase, Firebase, AI/LLM platforms</w:t>
+        <w:t xml:space="preserve">Linux/Ubuntu, </w:t>
+      </w:r>
+      <w:proofErr w:type="spellStart"/>
+      <w:r>
+        <w:t>Supabase</w:t>
+      </w:r>
+      <w:proofErr w:type="spellEnd"/>
+      <w:r>
+        <w:t>, Firebase, AI/LLM platforms</w:t>
       </w:r>
     </w:p>
     <w:p>
@@ -315,33 +391,42 @@
         <w:spacing w:before="240" w:after="240"/>
       </w:pPr>
       <w:r>
-        <w:t>Full-Stack Development • Automation Workflows • REST APIs • AI/ML Integration • Data Cleaning • Systems Optimization • Problem Solving • User-Centered Design • Agile Practices</w:t>
-      </w:r>
-    </w:p>
-    <w:p>
-      <w:r>
-        <w:pict w14:anchorId="3CB4F6CF">
-          <v:rect id="_x0000_i1027" style="width:0;height:1.5pt" o:hralign="center" o:hrstd="t" o:hr="t" fillcolor="#a0a0a0" stroked="f"/>
+        <w:t>Full-Stack Development • Automation Workflows • REST APIs • AI/ML Integration • Data Cleaning • Systems Optimization • Problem Solving • User-</w:t>
+      </w:r>
+      <w:proofErr w:type="spellStart"/>
+      <w:r>
+        <w:t>Centered</w:t>
+      </w:r>
+      <w:proofErr w:type="spellEnd"/>
+      <w:r>
+        <w:t xml:space="preserve"> Design • Agile Practices</w:t>
+      </w:r>
+    </w:p>
+    <w:p>
+      <w:r>
+        <w:pict w14:anchorId="46C1CC79">
+          <v:rect id="_x0000_i1028" style="width:0;height:1.5pt" o:hralign="center" o:hrstd="t" o:hr="t" fillcolor="#a0a0a0" stroked="f"/>
         </w:pict>
       </w:r>
     </w:p>
     <w:p>
       <w:pPr>
-        <w:rPr>
-          <w:b/>
-          <w:bCs/>
-          <w:sz w:val="34"/>
-          <w:szCs w:val="34"/>
-        </w:rPr>
-      </w:pPr>
-      <w:r>
-        <w:rPr>
-          <w:b/>
-          <w:bCs/>
-          <w:sz w:val="34"/>
-          <w:szCs w:val="34"/>
-        </w:rPr>
-        <w:t xml:space="preserve"> PROJECT EXPERIENCE</w:t>
+        <w:pStyle w:val="Heading2"/>
+        <w:rPr>
+          <w:b/>
+          <w:bCs/>
+        </w:rPr>
+      </w:pPr>
+      <w:r>
+        <w:lastRenderedPageBreak/>
+        <w:t xml:space="preserve"> </w:t>
+      </w:r>
+      <w:r>
+        <w:rPr>
+          <w:b/>
+          <w:bCs/>
+        </w:rPr>
+        <w:t>PROJECT EXPERIENCE</w:t>
       </w:r>
     </w:p>
     <w:p>
@@ -368,8 +453,29 @@
           <w:sz w:val="26"/>
           <w:szCs w:val="26"/>
         </w:rPr>
-        <w:lastRenderedPageBreak/>
-        <w:t>School Portfolio – Kipsinendet High School</w:t>
+        <w:t xml:space="preserve">School Portfolio – </w:t>
+      </w:r>
+      <w:proofErr w:type="spellStart"/>
+      <w:r>
+        <w:rPr>
+          <w:b/>
+          <w:bCs/>
+          <w:color w:val="000000"/>
+          <w:sz w:val="26"/>
+          <w:szCs w:val="26"/>
+        </w:rPr>
+        <w:t>Kipsinendet</w:t>
+      </w:r>
+      <w:proofErr w:type="spellEnd"/>
+      <w:r>
+        <w:rPr>
+          <w:b/>
+          <w:bCs/>
+          <w:color w:val="000000"/>
+          <w:sz w:val="26"/>
+          <w:szCs w:val="26"/>
+        </w:rPr>
+        <w:t xml:space="preserve"> High School</w:t>
       </w:r>
     </w:p>
     <w:p>
@@ -388,8 +494,13 @@
         <w:t>Tech:</w:t>
       </w:r>
       <w:r>
-        <w:t xml:space="preserve"> React, Tailwind CSS, Supabase</w:t>
-      </w:r>
+        <w:t xml:space="preserve"> React, Tailwind CSS, </w:t>
+      </w:r>
+      <w:proofErr w:type="spellStart"/>
+      <w:r>
+        <w:t>Supabase</w:t>
+      </w:r>
+      <w:proofErr w:type="spellEnd"/>
       <w:r>
         <w:br/>
         <w:t xml:space="preserve"> </w:t>
@@ -401,12 +512,12 @@
         </w:rPr>
         <w:t>Link:</w:t>
       </w:r>
-      <w:hyperlink r:id="rId5">
+      <w:hyperlink r:id="rId8">
         <w:r>
           <w:t xml:space="preserve"> </w:t>
         </w:r>
       </w:hyperlink>
-      <w:hyperlink r:id="rId6">
+      <w:hyperlink r:id="rId9">
         <w:r>
           <w:rPr>
             <w:color w:val="1155CC"/>
@@ -486,8 +597,8 @@
     </w:p>
     <w:p>
       <w:r>
-        <w:pict w14:anchorId="774D8A01">
-          <v:rect id="_x0000_i1028" style="width:0;height:1.5pt" o:hralign="center" o:hrstd="t" o:hr="t" fillcolor="#a0a0a0" stroked="f"/>
+        <w:pict w14:anchorId="0892132A">
+          <v:rect id="_x0000_i1029" style="width:0;height:1.5pt" o:hralign="center" o:hrstd="t" o:hr="t" fillcolor="#a0a0a0" stroked="f"/>
         </w:pict>
       </w:r>
     </w:p>
@@ -547,12 +658,12 @@
         </w:rPr>
         <w:t>Link:</w:t>
       </w:r>
-      <w:hyperlink r:id="rId7">
+      <w:hyperlink r:id="rId10">
         <w:r>
           <w:t xml:space="preserve"> </w:t>
         </w:r>
       </w:hyperlink>
-      <w:hyperlink r:id="rId8">
+      <w:hyperlink r:id="rId11">
         <w:r>
           <w:rPr>
             <w:color w:val="1155CC"/>
@@ -632,8 +743,8 @@
     </w:p>
     <w:p>
       <w:r>
-        <w:pict w14:anchorId="28AE4CDD">
-          <v:rect id="_x0000_i1029" style="width:0;height:1.5pt" o:hralign="center" o:hrstd="t" o:hr="t" fillcolor="#a0a0a0" stroked="f"/>
+        <w:pict w14:anchorId="755C980F">
+          <v:rect id="_x0000_i1030" style="width:0;height:1.5pt" o:hralign="center" o:hrstd="t" o:hr="t" fillcolor="#a0a0a0" stroked="f"/>
         </w:pict>
       </w:r>
     </w:p>
@@ -680,7 +791,15 @@
         <w:t>Tech:</w:t>
       </w:r>
       <w:r>
-        <w:t xml:space="preserve"> React, Tailwind CSS, Supabase, M-Pesa Integration</w:t>
+        <w:t xml:space="preserve"> React, Tailwind CSS, </w:t>
+      </w:r>
+      <w:proofErr w:type="spellStart"/>
+      <w:r>
+        <w:t>Supabase</w:t>
+      </w:r>
+      <w:proofErr w:type="spellEnd"/>
+      <w:r>
+        <w:t>, M-Pesa Integration</w:t>
       </w:r>
       <w:r>
         <w:br/>
@@ -693,12 +812,12 @@
         </w:rPr>
         <w:t>Link:</w:t>
       </w:r>
-      <w:hyperlink r:id="rId9">
+      <w:hyperlink r:id="rId12">
         <w:r>
           <w:t xml:space="preserve"> </w:t>
         </w:r>
       </w:hyperlink>
-      <w:hyperlink r:id="rId10">
+      <w:hyperlink r:id="rId13">
         <w:r>
           <w:rPr>
             <w:color w:val="1155CC"/>
@@ -731,7 +850,16 @@
         </w:numPr>
       </w:pPr>
       <w:r>
-        <w:t>Integrated secure M-Pesa payment flows and optimized Supabase backend.</w:t>
+        <w:lastRenderedPageBreak/>
+        <w:t xml:space="preserve">Integrated secure M-Pesa payment flows and optimized </w:t>
+      </w:r>
+      <w:proofErr w:type="spellStart"/>
+      <w:r>
+        <w:t>Supabase</w:t>
+      </w:r>
+      <w:proofErr w:type="spellEnd"/>
+      <w:r>
+        <w:t xml:space="preserve"> backend.</w:t>
       </w:r>
       <w:r>
         <w:br/>
@@ -745,7 +873,6 @@
         </w:numPr>
       </w:pPr>
       <w:r>
-        <w:lastRenderedPageBreak/>
         <w:t xml:space="preserve">Client reported </w:t>
       </w:r>
       <w:r>
@@ -779,8 +906,8 @@
     </w:p>
     <w:p>
       <w:r>
-        <w:pict w14:anchorId="4DD55781">
-          <v:rect id="_x0000_i1030" style="width:0;height:1.5pt" o:hralign="center" o:hrstd="t" o:hr="t" fillcolor="#a0a0a0" stroked="f"/>
+        <w:pict w14:anchorId="70140C06">
+          <v:rect id="_x0000_i1031" style="width:0;height:1.5pt" o:hralign="center" o:hrstd="t" o:hr="t" fillcolor="#a0a0a0" stroked="f"/>
         </w:pict>
       </w:r>
     </w:p>
@@ -878,16 +1005,24 @@
         <w:spacing w:after="240"/>
       </w:pPr>
       <w:r>
-        <w:t>Independently built and deployed on Dockerized environments.</w:t>
-      </w:r>
-      <w:r>
-        <w:br/>
-      </w:r>
-    </w:p>
-    <w:p>
-      <w:r>
-        <w:pict w14:anchorId="60B24947">
-          <v:rect id="_x0000_i1031" style="width:0;height:1.5pt" o:hralign="center" o:hrstd="t" o:hr="t" fillcolor="#a0a0a0" stroked="f"/>
+        <w:t xml:space="preserve">Independently built and deployed on </w:t>
+      </w:r>
+      <w:proofErr w:type="spellStart"/>
+      <w:r>
+        <w:t>Dockerized</w:t>
+      </w:r>
+      <w:proofErr w:type="spellEnd"/>
+      <w:r>
+        <w:t xml:space="preserve"> environments.</w:t>
+      </w:r>
+      <w:r>
+        <w:br/>
+      </w:r>
+    </w:p>
+    <w:p>
+      <w:r>
+        <w:pict w14:anchorId="32F11BEC">
+          <v:rect id="_x0000_i1032" style="width:0;height:1.5pt" o:hralign="center" o:hrstd="t" o:hr="t" fillcolor="#a0a0a0" stroked="f"/>
         </w:pict>
       </w:r>
     </w:p>
@@ -971,7 +1106,15 @@
         </w:numPr>
       </w:pPr>
       <w:r>
-        <w:t>Built custom web solutions using React and Supabase/Firebase.</w:t>
+        <w:t xml:space="preserve">Built custom web solutions using React and </w:t>
+      </w:r>
+      <w:proofErr w:type="spellStart"/>
+      <w:r>
+        <w:t>Supabase</w:t>
+      </w:r>
+      <w:proofErr w:type="spellEnd"/>
+      <w:r>
+        <w:t>/Firebase.</w:t>
       </w:r>
       <w:r>
         <w:br/>
@@ -1047,48 +1190,18 @@
         <w:spacing w:before="240" w:after="240"/>
       </w:pPr>
       <w:r>
-        <w:pict w14:anchorId="647DEFAD">
-          <v:rect id="_x0000_i1032" style="width:0;height:1.5pt" o:hralign="center" o:hrstd="t" o:hr="t" fillcolor="#a0a0a0" stroked="f"/>
+        <w:lastRenderedPageBreak/>
+        <w:pict w14:anchorId="0B663750">
+          <v:rect id="_x0000_i1039" style="width:0;height:1.5pt" o:hralign="center" o:hrstd="t" o:hr="t" fillcolor="#a0a0a0" stroked="f"/>
         </w:pict>
       </w:r>
     </w:p>
     <w:p>
       <w:pPr>
         <w:pStyle w:val="Heading2"/>
-        <w:rPr>
-          <w:b/>
-          <w:bCs/>
-        </w:rPr>
-      </w:pPr>
-      <w:r>
-        <w:rPr>
-          <w:b/>
-          <w:bCs/>
-        </w:rPr>
-        <w:lastRenderedPageBreak/>
-        <w:t>WORK EXPERIENCE</w:t>
-      </w:r>
-    </w:p>
-    <w:p>
-      <w:pPr>
-        <w:spacing w:before="240" w:after="240"/>
-        <w:rPr>
-          <w:b/>
-          <w:bCs/>
-          <w:sz w:val="26"/>
-          <w:szCs w:val="26"/>
-        </w:rPr>
-      </w:pPr>
-      <w:r>
-        <w:br/>
-      </w:r>
-      <w:r>
-        <w:rPr>
-          <w:b/>
-          <w:bCs/>
-          <w:sz w:val="26"/>
-          <w:szCs w:val="26"/>
-        </w:rPr>
+      </w:pPr>
+      <w:r>
+        <w:br/>
         <w:t>Datacom Partnering with AI in the workplace Job Simulation on Forage - December 2025</w:t>
       </w:r>
     </w:p>
@@ -1139,17 +1252,94 @@
     </w:p>
     <w:p>
       <w:pPr>
+        <w:ind w:left="360"/>
+      </w:pPr>
+    </w:p>
+    <w:p>
+      <w:pPr>
+        <w:pStyle w:val="Heading2"/>
+        <w:rPr>
+          <w:lang w:val="en-KE"/>
+        </w:rPr>
+      </w:pPr>
+      <w:proofErr w:type="spellStart"/>
+      <w:r>
+        <w:rPr>
+          <w:lang w:val="en-KE"/>
+        </w:rPr>
+        <w:t>Quantium</w:t>
+      </w:r>
+      <w:proofErr w:type="spellEnd"/>
+      <w:r>
+        <w:rPr>
+          <w:lang w:val="en-KE"/>
+        </w:rPr>
+        <w:t xml:space="preserve"> Software Engineering Job Simulation on Forage - January 2026</w:t>
+      </w:r>
+    </w:p>
+    <w:p>
+      <w:pPr>
         <w:numPr>
           <w:ilvl w:val="0"/>
-          <w:numId w:val="8"/>
+          <w:numId w:val="9"/>
         </w:numPr>
         <w:spacing w:after="240"/>
-      </w:pPr>
-    </w:p>
-    <w:p>
-      <w:r>
-        <w:pict w14:anchorId="5CD6ACB2">
-          <v:rect id="_x0000_i1033" style="width:0;height:1.5pt" o:hralign="center" o:hrstd="t" o:hr="t" fillcolor="#a0a0a0" stroked="f"/>
+        <w:rPr>
+          <w:lang w:val="en-KE"/>
+        </w:rPr>
+      </w:pPr>
+      <w:r>
+        <w:rPr>
+          <w:lang w:val="en-KE"/>
+        </w:rPr>
+        <w:t>Developed an interactive Dash application that enabled the client to assess the impact of price changes on sales and profitability.</w:t>
+      </w:r>
+    </w:p>
+    <w:p>
+      <w:pPr>
+        <w:numPr>
+          <w:ilvl w:val="0"/>
+          <w:numId w:val="9"/>
+        </w:numPr>
+        <w:spacing w:after="240"/>
+        <w:rPr>
+          <w:lang w:val="en-KE"/>
+        </w:rPr>
+      </w:pPr>
+      <w:r>
+        <w:rPr>
+          <w:lang w:val="en-KE"/>
+        </w:rPr>
+        <w:t>Implemented a test suite to verify the Dash application is working and a bash script to automatically run the test suite.</w:t>
+      </w:r>
+    </w:p>
+    <w:p>
+      <w:pPr>
+        <w:numPr>
+          <w:ilvl w:val="0"/>
+          <w:numId w:val="9"/>
+        </w:numPr>
+        <w:spacing w:after="240"/>
+        <w:rPr>
+          <w:lang w:val="en-KE"/>
+        </w:rPr>
+      </w:pPr>
+      <w:r>
+        <w:rPr>
+          <w:lang w:val="en-KE"/>
+        </w:rPr>
+        <w:t>Developed an intuitive user interface to make the application enjoyable and engaging for the client to interact with.</w:t>
+      </w:r>
+    </w:p>
+    <w:p>
+      <w:pPr>
+        <w:spacing w:after="240"/>
+      </w:pPr>
+    </w:p>
+    <w:p>
+      <w:r>
+        <w:pict w14:anchorId="15DE4C3F">
+          <v:rect id="_x0000_i1034" style="width:0;height:1.5pt" o:hralign="center" o:bullet="t" o:hrstd="t" o:hr="t" fillcolor="#a0a0a0" stroked="f"/>
         </w:pict>
       </w:r>
     </w:p>
@@ -1238,7 +1428,15 @@
         <w:br/>
       </w:r>
       <w:r>
-        <w:t xml:space="preserve"> Emobilis Technical Institute</w:t>
+        <w:t xml:space="preserve"> </w:t>
+      </w:r>
+      <w:proofErr w:type="spellStart"/>
+      <w:r>
+        <w:t>Emobilis</w:t>
+      </w:r>
+      <w:proofErr w:type="spellEnd"/>
+      <w:r>
+        <w:t xml:space="preserve"> Technical Institute</w:t>
       </w:r>
       <w:r>
         <w:br/>
@@ -1254,8 +1452,8 @@
     </w:p>
     <w:p>
       <w:r>
-        <w:pict w14:anchorId="3C3C4DA6">
-          <v:rect id="_x0000_i1034" style="width:0;height:1.5pt" o:hralign="center" o:hrstd="t" o:hr="t" fillcolor="#a0a0a0" stroked="f"/>
+        <w:pict w14:anchorId="254CF35E">
+          <v:rect id="_x0000_i1035" style="width:0;height:1.5pt" o:hralign="center" o:hrstd="t" o:hr="t" fillcolor="#a0a0a0" stroked="f"/>
         </w:pict>
       </w:r>
     </w:p>
@@ -1293,6 +1491,7 @@
           <w:b/>
           <w:bCs/>
         </w:rPr>
+        <w:lastRenderedPageBreak/>
         <w:t>President's Award Kenya — Gold Level</w:t>
       </w:r>
       <w:r>
@@ -1320,8 +1519,13 @@
         <w:br/>
       </w:r>
       <w:r>
-        <w:t xml:space="preserve"> Friends School Kamusinga</w:t>
-      </w:r>
+        <w:t xml:space="preserve"> Friends School </w:t>
+      </w:r>
+      <w:proofErr w:type="spellStart"/>
+      <w:r>
+        <w:t>Kamusinga</w:t>
+      </w:r>
+      <w:proofErr w:type="spellEnd"/>
     </w:p>
     <w:p>
       <w:pPr>
@@ -1355,8 +1559,8 @@
     </w:p>
     <w:p>
       <w:r>
-        <w:pict w14:anchorId="516EC345">
-          <v:rect id="_x0000_i1035" style="width:0;height:1.5pt" o:hralign="center" o:hrstd="t" o:hr="t" fillcolor="#a0a0a0" stroked="f"/>
+        <w:pict w14:anchorId="20ACAF29">
+          <v:rect id="_x0000_i1036" style="width:0;height:1.5pt" o:hralign="center" o:hrstd="t" o:hr="t" fillcolor="#a0a0a0" stroked="f"/>
         </w:pict>
       </w:r>
     </w:p>
@@ -1394,7 +1598,6 @@
         <w:spacing w:before="240"/>
       </w:pPr>
       <w:r>
-        <w:lastRenderedPageBreak/>
         <w:t xml:space="preserve">Side Business: </w:t>
       </w:r>
       <w:r>
@@ -1436,10 +1639,15 @@
 
 <file path=word/numbering.xml><?xml version="1.0" encoding="utf-8"?>
 <w:numbering xmlns:wpc="http://schemas.microsoft.com/office/word/2010/wordprocessingCanvas" xmlns:cx="http://schemas.microsoft.com/office/drawing/2014/chartex" xmlns:cx1="http://schemas.microsoft.com/office/drawing/2015/9/8/chartex" xmlns:cx2="http://schemas.microsoft.com/office/drawing/2015/10/21/chartex" xmlns:cx3="http://schemas.microsoft.com/office/drawing/2016/5/9/chartex" xmlns:cx4="http://schemas.microsoft.com/office/drawing/2016/5/10/chartex" xmlns:cx5="http://schemas.microsoft.com/office/drawing/2016/5/11/chartex" xmlns:cx6="http://schemas.microsoft.com/office/drawing/2016/5/12/chartex" xmlns:cx7="http://schemas.microsoft.com/office/drawing/2016/5/13/chartex" xmlns:cx8="http://schemas.microsoft.com/office/drawing/2016/5/14/chartex" xmlns:mc="http://schemas.openxmlformats.org/markup-compatibility/2006" xmlns:aink="http://schemas.microsoft.com/office/drawing/2016/ink" xmlns:am3d="http://schemas.microsoft.com/office/drawing/2017/model3d" xmlns:o="urn:schemas-microsoft-com:office:office" xmlns:oel="http://schemas.microsoft.com/office/2019/extlst" xmlns:r="http://schemas.openxmlformats.org/officeDocument/2006/relationships" xmlns:m="http://schemas.openxmlformats.org/officeDocument/2006/math" xmlns:v="urn:schemas-microsoft-com:vml" xmlns:wp14="http://schemas.microsoft.com/office/word/2010/wordprocessingDrawing" xmlns:wp="http://schemas.openxmlformats.org/drawingml/2006/wordprocessingDrawing" xmlns:w10="urn:schemas-microsoft-com:office:word" xmlns:w="http://schemas.openxmlformats.org/wordprocessingml/2006/main" xmlns:w14="http://schemas.microsoft.com/office/word/2010/wordml" xmlns:w15="http://schemas.microsoft.com/office/word/2012/wordml" xmlns:w16cex="http://schemas.microsoft.com/office/word/2018/wordml/cex" xmlns:w16cid="http://schemas.microsoft.com/office/word/2016/wordml/cid" xmlns:w16="http://schemas.microsoft.com/office/word/2018/wordml" xmlns:w16du="http://schemas.microsoft.com/office/word/2023/wordml/word16du" xmlns:w16sdtdh="http://schemas.microsoft.com/office/word/2020/wordml/sdtdatahash" xmlns:w16sdtfl="http://schemas.microsoft.com/office/word/2024/wordml/sdtformatlock" xmlns:w16se="http://schemas.microsoft.com/office/word/2015/wordml/symex" xmlns:wpg="http://schemas.microsoft.com/office/word/2010/wordprocessingGroup" xmlns:wpi="http://schemas.microsoft.com/office/word/2010/wordprocessingInk" xmlns:wne="http://schemas.microsoft.com/office/word/2006/wordml" xmlns:wps="http://schemas.microsoft.com/office/word/2010/wordprocessingShape" mc:Ignorable="w14 w15 w16se w16cid w16 w16cex w16sdtdh w16sdtfl w16du wp14">
+  <w:numPicBullet w:numPicBulletId="0">
+    <w:pict>
+      <v:rect id="_x0000_i1025" style="width:0;height:1.5pt" o:hralign="center" o:bullet="t" o:hrstd="t" o:hr="t" fillcolor="#a0a0a0" stroked="f"/>
+    </w:pict>
+  </w:numPicBullet>
   <w:abstractNum w:abstractNumId="0" w15:restartNumberingAfterBreak="0">
-    <w:nsid w:val="035158B6"/>
+    <w:nsid w:val="0A2555D5"/>
     <w:multiLevelType w:val="multilevel"/>
-    <w:tmpl w:val="0CC2BDDC"/>
+    <w:tmpl w:val="4D180AE0"/>
     <w:lvl w:ilvl="0">
       <w:start w:val="1"/>
       <w:numFmt w:val="bullet"/>
@@ -1550,122 +1758,158 @@
     </w:lvl>
   </w:abstractNum>
   <w:abstractNum w:abstractNumId="1" w15:restartNumberingAfterBreak="0">
-    <w:nsid w:val="185B1706"/>
+    <w:nsid w:val="0FB969B7"/>
     <w:multiLevelType w:val="multilevel"/>
-    <w:tmpl w:val="F0C68D80"/>
+    <w:tmpl w:val="B66E26F6"/>
     <w:lvl w:ilvl="0">
       <w:start w:val="1"/>
       <w:numFmt w:val="bullet"/>
-      <w:lvlText w:val="●"/>
-      <w:lvlJc w:val="left"/>
-      <w:pPr>
+      <w:lvlText w:val=""/>
+      <w:lvlJc w:val="left"/>
+      <w:pPr>
+        <w:tabs>
+          <w:tab w:val="num" w:pos="720"/>
+        </w:tabs>
         <w:ind w:left="720" w:hanging="360"/>
       </w:pPr>
       <w:rPr>
-        <w:u w:val="none"/>
-      </w:rPr>
-    </w:lvl>
-    <w:lvl w:ilvl="1">
-      <w:start w:val="1"/>
-      <w:numFmt w:val="bullet"/>
-      <w:lvlText w:val="○"/>
-      <w:lvlJc w:val="left"/>
-      <w:pPr>
+        <w:rFonts w:ascii="Symbol" w:hAnsi="Symbol" w:hint="default"/>
+        <w:sz w:val="20"/>
+      </w:rPr>
+    </w:lvl>
+    <w:lvl w:ilvl="1" w:tentative="1">
+      <w:start w:val="1"/>
+      <w:numFmt w:val="bullet"/>
+      <w:lvlText w:val="o"/>
+      <w:lvlJc w:val="left"/>
+      <w:pPr>
+        <w:tabs>
+          <w:tab w:val="num" w:pos="1440"/>
+        </w:tabs>
         <w:ind w:left="1440" w:hanging="360"/>
       </w:pPr>
       <w:rPr>
-        <w:u w:val="none"/>
-      </w:rPr>
-    </w:lvl>
-    <w:lvl w:ilvl="2">
-      <w:start w:val="1"/>
-      <w:numFmt w:val="bullet"/>
-      <w:lvlText w:val="■"/>
-      <w:lvlJc w:val="left"/>
-      <w:pPr>
+        <w:rFonts w:ascii="Courier New" w:hAnsi="Courier New" w:hint="default"/>
+        <w:sz w:val="20"/>
+      </w:rPr>
+    </w:lvl>
+    <w:lvl w:ilvl="2" w:tentative="1">
+      <w:start w:val="1"/>
+      <w:numFmt w:val="bullet"/>
+      <w:lvlText w:val=""/>
+      <w:lvlJc w:val="left"/>
+      <w:pPr>
+        <w:tabs>
+          <w:tab w:val="num" w:pos="2160"/>
+        </w:tabs>
         <w:ind w:left="2160" w:hanging="360"/>
       </w:pPr>
       <w:rPr>
-        <w:u w:val="none"/>
-      </w:rPr>
-    </w:lvl>
-    <w:lvl w:ilvl="3">
-      <w:start w:val="1"/>
-      <w:numFmt w:val="bullet"/>
-      <w:lvlText w:val="●"/>
-      <w:lvlJc w:val="left"/>
-      <w:pPr>
+        <w:rFonts w:ascii="Wingdings" w:hAnsi="Wingdings" w:hint="default"/>
+        <w:sz w:val="20"/>
+      </w:rPr>
+    </w:lvl>
+    <w:lvl w:ilvl="3" w:tentative="1">
+      <w:start w:val="1"/>
+      <w:numFmt w:val="bullet"/>
+      <w:lvlText w:val=""/>
+      <w:lvlJc w:val="left"/>
+      <w:pPr>
+        <w:tabs>
+          <w:tab w:val="num" w:pos="2880"/>
+        </w:tabs>
         <w:ind w:left="2880" w:hanging="360"/>
       </w:pPr>
       <w:rPr>
-        <w:u w:val="none"/>
-      </w:rPr>
-    </w:lvl>
-    <w:lvl w:ilvl="4">
-      <w:start w:val="1"/>
-      <w:numFmt w:val="bullet"/>
-      <w:lvlText w:val="○"/>
-      <w:lvlJc w:val="left"/>
-      <w:pPr>
+        <w:rFonts w:ascii="Wingdings" w:hAnsi="Wingdings" w:hint="default"/>
+        <w:sz w:val="20"/>
+      </w:rPr>
+    </w:lvl>
+    <w:lvl w:ilvl="4" w:tentative="1">
+      <w:start w:val="1"/>
+      <w:numFmt w:val="bullet"/>
+      <w:lvlText w:val=""/>
+      <w:lvlJc w:val="left"/>
+      <w:pPr>
+        <w:tabs>
+          <w:tab w:val="num" w:pos="3600"/>
+        </w:tabs>
         <w:ind w:left="3600" w:hanging="360"/>
       </w:pPr>
       <w:rPr>
-        <w:u w:val="none"/>
-      </w:rPr>
-    </w:lvl>
-    <w:lvl w:ilvl="5">
-      <w:start w:val="1"/>
-      <w:numFmt w:val="bullet"/>
-      <w:lvlText w:val="■"/>
-      <w:lvlJc w:val="left"/>
-      <w:pPr>
+        <w:rFonts w:ascii="Wingdings" w:hAnsi="Wingdings" w:hint="default"/>
+        <w:sz w:val="20"/>
+      </w:rPr>
+    </w:lvl>
+    <w:lvl w:ilvl="5" w:tentative="1">
+      <w:start w:val="1"/>
+      <w:numFmt w:val="bullet"/>
+      <w:lvlText w:val=""/>
+      <w:lvlJc w:val="left"/>
+      <w:pPr>
+        <w:tabs>
+          <w:tab w:val="num" w:pos="4320"/>
+        </w:tabs>
         <w:ind w:left="4320" w:hanging="360"/>
       </w:pPr>
       <w:rPr>
-        <w:u w:val="none"/>
-      </w:rPr>
-    </w:lvl>
-    <w:lvl w:ilvl="6">
-      <w:start w:val="1"/>
-      <w:numFmt w:val="bullet"/>
-      <w:lvlText w:val="●"/>
-      <w:lvlJc w:val="left"/>
-      <w:pPr>
+        <w:rFonts w:ascii="Wingdings" w:hAnsi="Wingdings" w:hint="default"/>
+        <w:sz w:val="20"/>
+      </w:rPr>
+    </w:lvl>
+    <w:lvl w:ilvl="6" w:tentative="1">
+      <w:start w:val="1"/>
+      <w:numFmt w:val="bullet"/>
+      <w:lvlText w:val=""/>
+      <w:lvlJc w:val="left"/>
+      <w:pPr>
+        <w:tabs>
+          <w:tab w:val="num" w:pos="5040"/>
+        </w:tabs>
         <w:ind w:left="5040" w:hanging="360"/>
       </w:pPr>
       <w:rPr>
-        <w:u w:val="none"/>
-      </w:rPr>
-    </w:lvl>
-    <w:lvl w:ilvl="7">
-      <w:start w:val="1"/>
-      <w:numFmt w:val="bullet"/>
-      <w:lvlText w:val="○"/>
-      <w:lvlJc w:val="left"/>
-      <w:pPr>
+        <w:rFonts w:ascii="Wingdings" w:hAnsi="Wingdings" w:hint="default"/>
+        <w:sz w:val="20"/>
+      </w:rPr>
+    </w:lvl>
+    <w:lvl w:ilvl="7" w:tentative="1">
+      <w:start w:val="1"/>
+      <w:numFmt w:val="bullet"/>
+      <w:lvlText w:val=""/>
+      <w:lvlJc w:val="left"/>
+      <w:pPr>
+        <w:tabs>
+          <w:tab w:val="num" w:pos="5760"/>
+        </w:tabs>
         <w:ind w:left="5760" w:hanging="360"/>
       </w:pPr>
       <w:rPr>
-        <w:u w:val="none"/>
-      </w:rPr>
-    </w:lvl>
-    <w:lvl w:ilvl="8">
-      <w:start w:val="1"/>
-      <w:numFmt w:val="bullet"/>
-      <w:lvlText w:val="■"/>
-      <w:lvlJc w:val="left"/>
-      <w:pPr>
+        <w:rFonts w:ascii="Wingdings" w:hAnsi="Wingdings" w:hint="default"/>
+        <w:sz w:val="20"/>
+      </w:rPr>
+    </w:lvl>
+    <w:lvl w:ilvl="8" w:tentative="1">
+      <w:start w:val="1"/>
+      <w:numFmt w:val="bullet"/>
+      <w:lvlText w:val=""/>
+      <w:lvlJc w:val="left"/>
+      <w:pPr>
+        <w:tabs>
+          <w:tab w:val="num" w:pos="6480"/>
+        </w:tabs>
         <w:ind w:left="6480" w:hanging="360"/>
       </w:pPr>
       <w:rPr>
-        <w:u w:val="none"/>
+        <w:rFonts w:ascii="Wingdings" w:hAnsi="Wingdings" w:hint="default"/>
+        <w:sz w:val="20"/>
       </w:rPr>
     </w:lvl>
   </w:abstractNum>
   <w:abstractNum w:abstractNumId="2" w15:restartNumberingAfterBreak="0">
-    <w:nsid w:val="1A491691"/>
+    <w:nsid w:val="356C21AC"/>
     <w:multiLevelType w:val="multilevel"/>
-    <w:tmpl w:val="CBEA67D0"/>
+    <w:tmpl w:val="EA5C514C"/>
     <w:lvl w:ilvl="0">
       <w:start w:val="1"/>
       <w:numFmt w:val="bullet"/>
@@ -1776,9 +2020,9 @@
     </w:lvl>
   </w:abstractNum>
   <w:abstractNum w:abstractNumId="3" w15:restartNumberingAfterBreak="0">
-    <w:nsid w:val="42806409"/>
+    <w:nsid w:val="3EC016B8"/>
     <w:multiLevelType w:val="multilevel"/>
-    <w:tmpl w:val="02F006F0"/>
+    <w:tmpl w:val="5CBE83A2"/>
     <w:lvl w:ilvl="0">
       <w:start w:val="1"/>
       <w:numFmt w:val="bullet"/>
@@ -1889,9 +2133,9 @@
     </w:lvl>
   </w:abstractNum>
   <w:abstractNum w:abstractNumId="4" w15:restartNumberingAfterBreak="0">
-    <w:nsid w:val="52827966"/>
+    <w:nsid w:val="5AF7763B"/>
     <w:multiLevelType w:val="multilevel"/>
-    <w:tmpl w:val="114E5E10"/>
+    <w:tmpl w:val="F6E2CD56"/>
     <w:lvl w:ilvl="0">
       <w:start w:val="1"/>
       <w:numFmt w:val="bullet"/>
@@ -2002,9 +2246,9 @@
     </w:lvl>
   </w:abstractNum>
   <w:abstractNum w:abstractNumId="5" w15:restartNumberingAfterBreak="0">
-    <w:nsid w:val="52AA17CC"/>
+    <w:nsid w:val="64695284"/>
     <w:multiLevelType w:val="multilevel"/>
-    <w:tmpl w:val="619279AE"/>
+    <w:tmpl w:val="9A60D1A0"/>
     <w:lvl w:ilvl="0">
       <w:start w:val="1"/>
       <w:numFmt w:val="bullet"/>
@@ -2115,9 +2359,9 @@
     </w:lvl>
   </w:abstractNum>
   <w:abstractNum w:abstractNumId="6" w15:restartNumberingAfterBreak="0">
-    <w:nsid w:val="56460ABC"/>
+    <w:nsid w:val="6DE943D9"/>
     <w:multiLevelType w:val="multilevel"/>
-    <w:tmpl w:val="DFDCBB48"/>
+    <w:tmpl w:val="1E8E8FBA"/>
     <w:lvl w:ilvl="0">
       <w:start w:val="1"/>
       <w:numFmt w:val="bullet"/>
@@ -2228,9 +2472,9 @@
     </w:lvl>
   </w:abstractNum>
   <w:abstractNum w:abstractNumId="7" w15:restartNumberingAfterBreak="0">
-    <w:nsid w:val="709B35E5"/>
+    <w:nsid w:val="6E32469D"/>
     <w:multiLevelType w:val="multilevel"/>
-    <w:tmpl w:val="87F65F8C"/>
+    <w:tmpl w:val="51BE46E8"/>
     <w:lvl w:ilvl="0">
       <w:start w:val="1"/>
       <w:numFmt w:val="bullet"/>
@@ -2340,29 +2584,145 @@
       </w:rPr>
     </w:lvl>
   </w:abstractNum>
-  <w:num w:numId="1" w16cid:durableId="1111166195">
+  <w:abstractNum w:abstractNumId="8" w15:restartNumberingAfterBreak="0">
+    <w:nsid w:val="6FBD694A"/>
+    <w:multiLevelType w:val="multilevel"/>
+    <w:tmpl w:val="135AC52E"/>
+    <w:lvl w:ilvl="0">
+      <w:start w:val="1"/>
+      <w:numFmt w:val="bullet"/>
+      <w:lvlText w:val="●"/>
+      <w:lvlJc w:val="left"/>
+      <w:pPr>
+        <w:ind w:left="720" w:hanging="360"/>
+      </w:pPr>
+      <w:rPr>
+        <w:u w:val="none"/>
+      </w:rPr>
+    </w:lvl>
+    <w:lvl w:ilvl="1">
+      <w:start w:val="1"/>
+      <w:numFmt w:val="bullet"/>
+      <w:lvlText w:val="○"/>
+      <w:lvlJc w:val="left"/>
+      <w:pPr>
+        <w:ind w:left="1440" w:hanging="360"/>
+      </w:pPr>
+      <w:rPr>
+        <w:u w:val="none"/>
+      </w:rPr>
+    </w:lvl>
+    <w:lvl w:ilvl="2">
+      <w:start w:val="1"/>
+      <w:numFmt w:val="bullet"/>
+      <w:lvlText w:val="■"/>
+      <w:lvlJc w:val="left"/>
+      <w:pPr>
+        <w:ind w:left="2160" w:hanging="360"/>
+      </w:pPr>
+      <w:rPr>
+        <w:u w:val="none"/>
+      </w:rPr>
+    </w:lvl>
+    <w:lvl w:ilvl="3">
+      <w:start w:val="1"/>
+      <w:numFmt w:val="bullet"/>
+      <w:lvlText w:val="●"/>
+      <w:lvlJc w:val="left"/>
+      <w:pPr>
+        <w:ind w:left="2880" w:hanging="360"/>
+      </w:pPr>
+      <w:rPr>
+        <w:u w:val="none"/>
+      </w:rPr>
+    </w:lvl>
+    <w:lvl w:ilvl="4">
+      <w:start w:val="1"/>
+      <w:numFmt w:val="bullet"/>
+      <w:lvlText w:val="○"/>
+      <w:lvlJc w:val="left"/>
+      <w:pPr>
+        <w:ind w:left="3600" w:hanging="360"/>
+      </w:pPr>
+      <w:rPr>
+        <w:u w:val="none"/>
+      </w:rPr>
+    </w:lvl>
+    <w:lvl w:ilvl="5">
+      <w:start w:val="1"/>
+      <w:numFmt w:val="bullet"/>
+      <w:lvlText w:val="■"/>
+      <w:lvlJc w:val="left"/>
+      <w:pPr>
+        <w:ind w:left="4320" w:hanging="360"/>
+      </w:pPr>
+      <w:rPr>
+        <w:u w:val="none"/>
+      </w:rPr>
+    </w:lvl>
+    <w:lvl w:ilvl="6">
+      <w:start w:val="1"/>
+      <w:numFmt w:val="bullet"/>
+      <w:lvlText w:val="●"/>
+      <w:lvlJc w:val="left"/>
+      <w:pPr>
+        <w:ind w:left="5040" w:hanging="360"/>
+      </w:pPr>
+      <w:rPr>
+        <w:u w:val="none"/>
+      </w:rPr>
+    </w:lvl>
+    <w:lvl w:ilvl="7">
+      <w:start w:val="1"/>
+      <w:numFmt w:val="bullet"/>
+      <w:lvlText w:val="○"/>
+      <w:lvlJc w:val="left"/>
+      <w:pPr>
+        <w:ind w:left="5760" w:hanging="360"/>
+      </w:pPr>
+      <w:rPr>
+        <w:u w:val="none"/>
+      </w:rPr>
+    </w:lvl>
+    <w:lvl w:ilvl="8">
+      <w:start w:val="1"/>
+      <w:numFmt w:val="bullet"/>
+      <w:lvlText w:val="■"/>
+      <w:lvlJc w:val="left"/>
+      <w:pPr>
+        <w:ind w:left="6480" w:hanging="360"/>
+      </w:pPr>
+      <w:rPr>
+        <w:u w:val="none"/>
+      </w:rPr>
+    </w:lvl>
+  </w:abstractNum>
+  <w:num w:numId="1" w16cid:durableId="486015040">
     <w:abstractNumId w:val="3"/>
   </w:num>
-  <w:num w:numId="2" w16cid:durableId="512114557">
+  <w:num w:numId="2" w16cid:durableId="333190319">
+    <w:abstractNumId w:val="6"/>
+  </w:num>
+  <w:num w:numId="3" w16cid:durableId="615137701">
     <w:abstractNumId w:val="5"/>
   </w:num>
-  <w:num w:numId="3" w16cid:durableId="145704712">
-    <w:abstractNumId w:val="1"/>
+  <w:num w:numId="4" w16cid:durableId="226114684">
+    <w:abstractNumId w:val="8"/>
   </w:num>
-  <w:num w:numId="4" w16cid:durableId="1825925789">
+  <w:num w:numId="5" w16cid:durableId="1544097687">
     <w:abstractNumId w:val="2"/>
   </w:num>
-  <w:num w:numId="5" w16cid:durableId="809446443">
-    <w:abstractNumId w:val="6"/>
+  <w:num w:numId="6" w16cid:durableId="1499155759">
+    <w:abstractNumId w:val="0"/>
   </w:num>
-  <w:num w:numId="6" w16cid:durableId="1981036693">
+  <w:num w:numId="7" w16cid:durableId="1407337799">
     <w:abstractNumId w:val="4"/>
   </w:num>
-  <w:num w:numId="7" w16cid:durableId="1168406827">
-    <w:abstractNumId w:val="0"/>
+  <w:num w:numId="8" w16cid:durableId="1170146470">
+    <w:abstractNumId w:val="7"/>
   </w:num>
-  <w:num w:numId="8" w16cid:durableId="1884251677">
-    <w:abstractNumId w:val="7"/>
+  <w:num w:numId="9" w16cid:durableId="411857504">
+    <w:abstractNumId w:val="1"/>
   </w:num>
 </w:numbering>
 </file>
@@ -2881,7 +3241,6 @@
   <w:style w:type="character" w:default="1" w:styleId="DefaultParagraphFont">
     <w:name w:val="Default Paragraph Font"/>
     <w:uiPriority w:val="1"/>
-    <w:semiHidden/>
     <w:unhideWhenUsed/>
   </w:style>
   <w:style w:type="table" w:default="1" w:styleId="TableNormal">
@@ -2947,6 +3306,41 @@
       <w:color w:val="666666"/>
       <w:sz w:val="30"/>
       <w:szCs w:val="30"/>
+    </w:rPr>
+  </w:style>
+  <w:style w:type="character" w:styleId="Hyperlink">
+    <w:name w:val="Hyperlink"/>
+    <w:basedOn w:val="DefaultParagraphFont"/>
+    <w:uiPriority w:val="99"/>
+    <w:unhideWhenUsed/>
+    <w:rsid w:val="009B6F1C"/>
+    <w:rPr>
+      <w:color w:val="0000FF" w:themeColor="hyperlink"/>
+      <w:u w:val="single"/>
+    </w:rPr>
+  </w:style>
+  <w:style w:type="character" w:styleId="UnresolvedMention">
+    <w:name w:val="Unresolved Mention"/>
+    <w:basedOn w:val="DefaultParagraphFont"/>
+    <w:uiPriority w:val="99"/>
+    <w:semiHidden/>
+    <w:unhideWhenUsed/>
+    <w:rsid w:val="009B6F1C"/>
+    <w:rPr>
+      <w:color w:val="605E5C"/>
+      <w:shd w:val="clear" w:color="auto" w:fill="E1DFDD"/>
+    </w:rPr>
+  </w:style>
+  <w:style w:type="character" w:styleId="FollowedHyperlink">
+    <w:name w:val="FollowedHyperlink"/>
+    <w:basedOn w:val="DefaultParagraphFont"/>
+    <w:uiPriority w:val="99"/>
+    <w:semiHidden/>
+    <w:unhideWhenUsed/>
+    <w:rsid w:val="00D726C3"/>
+    <w:rPr>
+      <w:color w:val="800080" w:themeColor="followedHyperlink"/>
+      <w:u w:val="single"/>
     </w:rPr>
   </w:style>
 </w:styles>

</xml_diff>